<commit_message>
Parte memoria guille inacabada
</commit_message>
<xml_diff>
--- a/LevenshteinReduccionyThreshold.docx
+++ b/LevenshteinReduccionyThreshold.docx
@@ -6,6 +6,418 @@
       <w:pPr>
         <w:pStyle w:val="Normal"/>
         <w:bidi w:val="0"/>
+        <w:jc w:val="start"/>
+        <w:rPr/>
+      </w:pPr>
+      <w:r>
+        <w:rPr/>
+        <w:t>Recuperaci</w:t>
+      </w:r>
+      <w:r>
+        <w:rPr>
+          <w:rFonts w:eastAsia="Noto Serif CJK SC" w:cs="Noto Sans Devanagari"/>
+          <w:color w:val="auto"/>
+          <w:kern w:val="2"/>
+          <w:sz w:val="24"/>
+          <w:szCs w:val="24"/>
+          <w:lang w:val="en-GB" w:eastAsia="zh-CN" w:bidi="hi-IN"/>
+        </w:rPr>
+        <w:t>ón de la secuencia de edición</w:t>
+      </w:r>
+    </w:p>
+    <w:p>
+      <w:pPr>
+        <w:pStyle w:val="Normal"/>
+        <w:bidi w:val="0"/>
+        <w:jc w:val="start"/>
+        <w:rPr>
+          <w:rFonts w:ascii="Liberation Serif" w:hAnsi="Liberation Serif" w:eastAsia="Noto Serif CJK SC" w:cs="Noto Sans Devanagari"/>
+          <w:color w:val="auto"/>
+          <w:kern w:val="2"/>
+          <w:sz w:val="24"/>
+          <w:szCs w:val="24"/>
+          <w:lang w:val="en-GB" w:eastAsia="zh-CN" w:bidi="hi-IN"/>
+        </w:rPr>
+      </w:pPr>
+      <w:r>
+        <w:rPr/>
+      </w:r>
+    </w:p>
+    <w:p>
+      <w:pPr>
+        <w:pStyle w:val="Normal"/>
+        <w:bidi w:val="0"/>
+        <w:jc w:val="both"/>
+        <w:rPr/>
+      </w:pPr>
+      <w:r>
+        <w:rPr>
+          <w:rFonts w:eastAsia="Noto Serif CJK SC" w:cs="Noto Sans Devanagari"/>
+          <w:color w:val="auto"/>
+          <w:kern w:val="2"/>
+          <w:sz w:val="24"/>
+          <w:szCs w:val="24"/>
+          <w:lang w:val="en-GB" w:eastAsia="zh-CN" w:bidi="hi-IN"/>
+        </w:rPr>
+        <w:t xml:space="preserve">En esta función se pide obtener, además del coste, la secuencia de operaciones de edicón. Esto equivale a una representación gráfica de qué cambios se realizaron sobre una palabra para obtener otra. </w:t>
+      </w:r>
+    </w:p>
+    <w:p>
+      <w:pPr>
+        <w:pStyle w:val="Normal"/>
+        <w:bidi w:val="0"/>
+        <w:jc w:val="both"/>
+        <w:rPr>
+          <w:rFonts w:ascii="Liberation Serif" w:hAnsi="Liberation Serif" w:eastAsia="Noto Serif CJK SC" w:cs="Noto Sans Devanagari"/>
+          <w:color w:val="auto"/>
+          <w:kern w:val="2"/>
+          <w:sz w:val="24"/>
+          <w:szCs w:val="24"/>
+          <w:lang w:val="en-GB" w:eastAsia="zh-CN" w:bidi="hi-IN"/>
+        </w:rPr>
+      </w:pPr>
+      <w:r>
+        <w:rPr/>
+      </w:r>
+    </w:p>
+    <w:p>
+      <w:pPr>
+        <w:pStyle w:val="Normal"/>
+        <w:bidi w:val="0"/>
+        <w:jc w:val="both"/>
+        <w:rPr/>
+      </w:pPr>
+      <w:r>
+        <w:rPr>
+          <w:rFonts w:eastAsia="Noto Serif CJK SC" w:cs="Noto Sans Devanagari"/>
+          <w:color w:val="auto"/>
+          <w:kern w:val="2"/>
+          <w:sz w:val="24"/>
+          <w:szCs w:val="24"/>
+          <w:lang w:val="en-GB" w:eastAsia="zh-CN" w:bidi="hi-IN"/>
+        </w:rPr>
+        <w:t>Este resultado lo podemos conseguir recorriendo la matriz de estados en desde el último elemento hasta llegar al primero. La posición a la que debemos de saltar en cada paso ha de ser la que tenga el valor mínimo</w:t>
+      </w:r>
+      <w:r>
+        <w:rPr>
+          <w:rFonts w:eastAsia="Noto Serif CJK SC" w:cs="Noto Sans Devanagari"/>
+          <w:color w:val="auto"/>
+          <w:kern w:val="2"/>
+          <w:sz w:val="24"/>
+          <w:szCs w:val="24"/>
+          <w:lang w:val="en-GB" w:eastAsia="zh-CN" w:bidi="hi-IN"/>
+        </w:rPr>
+        <w:t xml:space="preserve"> de entre las posición justo encima, justo detrás o la posición detrás y encima. Saltar una columna hacia arriba supone añadir una tupla (x</w:t>
+      </w:r>
+      <w:r>
+        <w:rPr>
+          <w:rFonts w:eastAsia="Noto Serif CJK SC" w:cs="Noto Sans Devanagari"/>
+          <w:color w:val="auto"/>
+          <w:kern w:val="2"/>
+          <w:sz w:val="24"/>
+          <w:szCs w:val="24"/>
+          <w:vertAlign w:val="subscript"/>
+          <w:lang w:val="en-GB" w:eastAsia="zh-CN" w:bidi="hi-IN"/>
+        </w:rPr>
+        <w:t>i-1</w:t>
+      </w:r>
+      <w:r>
+        <w:rPr>
+          <w:rFonts w:eastAsia="Noto Serif CJK SC" w:cs="Noto Sans Devanagari"/>
+          <w:color w:val="auto"/>
+          <w:kern w:val="2"/>
+          <w:position w:val="0"/>
+          <w:sz w:val="24"/>
+          <w:sz w:val="24"/>
+          <w:szCs w:val="24"/>
+          <w:vertAlign w:val="baseline"/>
+          <w:lang w:val="en-GB" w:eastAsia="zh-CN" w:bidi="hi-IN"/>
+        </w:rPr>
+        <w:t>, “”</w:t>
+      </w:r>
+      <w:r>
+        <w:rPr>
+          <w:rFonts w:eastAsia="Noto Serif CJK SC" w:cs="Noto Sans Devanagari"/>
+          <w:color w:val="auto"/>
+          <w:kern w:val="2"/>
+          <w:sz w:val="24"/>
+          <w:szCs w:val="24"/>
+          <w:lang w:val="en-GB" w:eastAsia="zh-CN" w:bidi="hi-IN"/>
+        </w:rPr>
+        <w:t>) a la secuencia, saltar hacia atrás supone (</w:t>
+      </w:r>
+      <w:r>
+        <w:rPr>
+          <w:rFonts w:eastAsia="Noto Serif CJK SC" w:cs="Noto Sans Devanagari"/>
+          <w:color w:val="auto"/>
+          <w:kern w:val="2"/>
+          <w:position w:val="0"/>
+          <w:sz w:val="24"/>
+          <w:sz w:val="24"/>
+          <w:szCs w:val="24"/>
+          <w:vertAlign w:val="baseline"/>
+          <w:lang w:val="en-GB" w:eastAsia="zh-CN" w:bidi="hi-IN"/>
+        </w:rPr>
+        <w:t>“”, y</w:t>
+      </w:r>
+      <w:r>
+        <w:rPr>
+          <w:rFonts w:eastAsia="Noto Serif CJK SC" w:cs="Noto Sans Devanagari"/>
+          <w:color w:val="auto"/>
+          <w:kern w:val="2"/>
+          <w:sz w:val="24"/>
+          <w:szCs w:val="24"/>
+          <w:vertAlign w:val="subscript"/>
+          <w:lang w:val="en-GB" w:eastAsia="zh-CN" w:bidi="hi-IN"/>
+        </w:rPr>
+        <w:t>j-1</w:t>
+      </w:r>
+      <w:r>
+        <w:rPr>
+          <w:rFonts w:eastAsia="Noto Serif CJK SC" w:cs="Noto Sans Devanagari"/>
+          <w:color w:val="auto"/>
+          <w:kern w:val="2"/>
+          <w:sz w:val="24"/>
+          <w:szCs w:val="24"/>
+          <w:lang w:val="en-GB" w:eastAsia="zh-CN" w:bidi="hi-IN"/>
+        </w:rPr>
+        <w:t>) y el salto en diagonal supone (x</w:t>
+      </w:r>
+      <w:r>
+        <w:rPr>
+          <w:rFonts w:eastAsia="Noto Serif CJK SC" w:cs="Noto Sans Devanagari"/>
+          <w:color w:val="auto"/>
+          <w:kern w:val="2"/>
+          <w:sz w:val="24"/>
+          <w:szCs w:val="24"/>
+          <w:vertAlign w:val="subscript"/>
+          <w:lang w:val="en-GB" w:eastAsia="zh-CN" w:bidi="hi-IN"/>
+        </w:rPr>
+        <w:t>i</w:t>
+      </w:r>
+      <w:r>
+        <w:rPr>
+          <w:rFonts w:eastAsia="Noto Serif CJK SC" w:cs="Noto Sans Devanagari"/>
+          <w:color w:val="auto"/>
+          <w:kern w:val="2"/>
+          <w:position w:val="0"/>
+          <w:sz w:val="24"/>
+          <w:sz w:val="24"/>
+          <w:szCs w:val="24"/>
+          <w:vertAlign w:val="baseline"/>
+          <w:lang w:val="en-GB" w:eastAsia="zh-CN" w:bidi="hi-IN"/>
+        </w:rPr>
+        <w:t>,y</w:t>
+      </w:r>
+      <w:r>
+        <w:rPr>
+          <w:rFonts w:eastAsia="Noto Serif CJK SC" w:cs="Noto Sans Devanagari"/>
+          <w:color w:val="auto"/>
+          <w:kern w:val="2"/>
+          <w:sz w:val="24"/>
+          <w:szCs w:val="24"/>
+          <w:vertAlign w:val="subscript"/>
+          <w:lang w:val="en-GB" w:eastAsia="zh-CN" w:bidi="hi-IN"/>
+        </w:rPr>
+        <w:t>j</w:t>
+      </w:r>
+      <w:r>
+        <w:rPr>
+          <w:rFonts w:eastAsia="Noto Serif CJK SC" w:cs="Noto Sans Devanagari"/>
+          <w:color w:val="auto"/>
+          <w:kern w:val="2"/>
+          <w:sz w:val="24"/>
+          <w:szCs w:val="24"/>
+          <w:lang w:val="en-GB" w:eastAsia="zh-CN" w:bidi="hi-IN"/>
+        </w:rPr>
+        <w:t>). En el código esto se implementa con tres bucles. Cabe destacar que en el primer bucle el orden de las condiciones if es relevante para obtener el resultado adecuado: si el valor en las posiciones comprobadas es el mismo nos debemos guiar por la posición que nos acerca más a las coordenadas (0,0). Esto nos lleva a tener que elejir dar un salto en diagonal siempre que se pueda.</w:t>
+      </w:r>
+    </w:p>
+    <w:p>
+      <w:pPr>
+        <w:pStyle w:val="Normal"/>
+        <w:bidi w:val="0"/>
+        <w:jc w:val="both"/>
+        <w:rPr>
+          <w:rFonts w:ascii="Liberation Serif" w:hAnsi="Liberation Serif" w:eastAsia="Noto Serif CJK SC" w:cs="Noto Sans Devanagari"/>
+          <w:color w:val="auto"/>
+          <w:kern w:val="2"/>
+          <w:sz w:val="24"/>
+          <w:szCs w:val="24"/>
+          <w:lang w:val="en-GB" w:eastAsia="zh-CN" w:bidi="hi-IN"/>
+        </w:rPr>
+      </w:pPr>
+      <w:r>
+        <w:rPr/>
+      </w:r>
+    </w:p>
+    <w:p>
+      <w:pPr>
+        <w:pStyle w:val="Normal"/>
+        <w:bidi w:val="0"/>
+        <w:jc w:val="both"/>
+        <w:rPr/>
+      </w:pPr>
+      <w:r>
+        <w:rPr>
+          <w:rFonts w:eastAsia="Noto Serif CJK SC" w:cs="Noto Sans Devanagari"/>
+          <w:color w:val="auto"/>
+          <w:kern w:val="2"/>
+          <w:sz w:val="24"/>
+          <w:szCs w:val="24"/>
+          <w:lang w:val="en-GB" w:eastAsia="zh-CN" w:bidi="hi-IN"/>
+        </w:rPr>
+        <w:t>A medida que recorremos la matriz debemos de añadir las tuplas conseguidas a una lista. Esta es el objeto que devolveremos que contendrá la secuencia de operaciones de ecición, pero, para que esté ordenada, deberemos darle la vuelta.</w:t>
+      </w:r>
+    </w:p>
+    <w:p>
+      <w:pPr>
+        <w:pStyle w:val="Normal"/>
+        <w:bidi w:val="0"/>
+        <w:jc w:val="both"/>
+        <w:rPr>
+          <w:rFonts w:ascii="Liberation Serif" w:hAnsi="Liberation Serif" w:eastAsia="Noto Serif CJK SC" w:cs="Noto Sans Devanagari"/>
+          <w:color w:val="auto"/>
+          <w:kern w:val="2"/>
+          <w:sz w:val="24"/>
+          <w:szCs w:val="24"/>
+          <w:lang w:val="en-GB" w:eastAsia="zh-CN" w:bidi="hi-IN"/>
+        </w:rPr>
+      </w:pPr>
+      <w:r>
+        <w:rPr/>
+      </w:r>
+    </w:p>
+    <w:p>
+      <w:pPr>
+        <w:pStyle w:val="Normal"/>
+        <w:bidi w:val="0"/>
+        <w:jc w:val="both"/>
+        <w:rPr/>
+      </w:pPr>
+      <w:r>
+        <w:rPr>
+          <w:rFonts w:eastAsia="Noto Serif CJK SC" w:cs="Noto Sans Devanagari"/>
+          <w:color w:val="auto"/>
+          <w:kern w:val="2"/>
+          <w:sz w:val="24"/>
+          <w:szCs w:val="24"/>
+          <w:lang w:val="en-GB" w:eastAsia="zh-CN" w:bidi="hi-IN"/>
+        </w:rPr>
+        <w:t>Ampliaciones Damerou Restricted</w:t>
+      </w:r>
+    </w:p>
+    <w:p>
+      <w:pPr>
+        <w:pStyle w:val="Normal"/>
+        <w:bidi w:val="0"/>
+        <w:jc w:val="both"/>
+        <w:rPr>
+          <w:rFonts w:ascii="Liberation Serif" w:hAnsi="Liberation Serif" w:eastAsia="Noto Serif CJK SC" w:cs="Noto Sans Devanagari"/>
+          <w:color w:val="auto"/>
+          <w:kern w:val="2"/>
+          <w:sz w:val="24"/>
+          <w:szCs w:val="24"/>
+          <w:lang w:val="en-GB" w:eastAsia="zh-CN" w:bidi="hi-IN"/>
+        </w:rPr>
+      </w:pPr>
+      <w:r>
+        <w:rPr/>
+      </w:r>
+    </w:p>
+    <w:p>
+      <w:pPr>
+        <w:pStyle w:val="Normal"/>
+        <w:bidi w:val="0"/>
+        <w:jc w:val="both"/>
+        <w:rPr/>
+      </w:pPr>
+      <w:r>
+        <w:rPr>
+          <w:rFonts w:eastAsia="Noto Serif CJK SC" w:cs="Noto Sans Devanagari"/>
+          <w:color w:val="auto"/>
+          <w:kern w:val="2"/>
+          <w:sz w:val="24"/>
+          <w:szCs w:val="24"/>
+          <w:lang w:val="en-GB" w:eastAsia="zh-CN" w:bidi="hi-IN"/>
+        </w:rPr>
+        <w:t>En este caso tendremos que resolver el problema de la distancia Damerou-Levenshtein pero sin poder reutilizar aquellas letras en las que ya hemos hecho un intercambio del tipo (“ab”,“ba”).</w:t>
+      </w:r>
+    </w:p>
+    <w:p>
+      <w:pPr>
+        <w:pStyle w:val="Normal"/>
+        <w:bidi w:val="0"/>
+        <w:jc w:val="both"/>
+        <w:rPr>
+          <w:rFonts w:ascii="Liberation Serif" w:hAnsi="Liberation Serif" w:eastAsia="Noto Serif CJK SC" w:cs="Noto Sans Devanagari"/>
+          <w:color w:val="auto"/>
+          <w:kern w:val="2"/>
+          <w:sz w:val="24"/>
+          <w:szCs w:val="24"/>
+          <w:lang w:val="en-GB" w:eastAsia="zh-CN" w:bidi="hi-IN"/>
+        </w:rPr>
+      </w:pPr>
+      <w:r>
+        <w:rPr/>
+      </w:r>
+    </w:p>
+    <w:p>
+      <w:pPr>
+        <w:pStyle w:val="Normal"/>
+        <w:bidi w:val="0"/>
+        <w:jc w:val="both"/>
+        <w:rPr/>
+      </w:pPr>
+      <w:r>
+        <w:rPr>
+          <w:rFonts w:eastAsia="Noto Serif CJK SC" w:cs="Noto Sans Devanagari"/>
+          <w:color w:val="auto"/>
+          <w:kern w:val="2"/>
+          <w:sz w:val="24"/>
+          <w:szCs w:val="24"/>
+          <w:lang w:val="en-GB" w:eastAsia="zh-CN" w:bidi="hi-IN"/>
+        </w:rPr>
+        <w:t xml:space="preserve">Esto lo implementamos con una matriz de booleanos y, en el caso de reducción de coste espacial, con dos listas de booleanos. Cada posición en estas estructuras de datos representa, </w:t>
+      </w:r>
+      <w:r>
+        <w:rPr>
+          <w:rFonts w:eastAsia="Noto Serif CJK SC" w:cs="Noto Sans Devanagari"/>
+          <w:color w:val="auto"/>
+          <w:kern w:val="2"/>
+          <w:sz w:val="24"/>
+          <w:szCs w:val="24"/>
+          <w:lang w:val="en-GB" w:eastAsia="zh-CN" w:bidi="hi-IN"/>
+        </w:rPr>
+        <w:t>para un estado dado,</w:t>
+      </w:r>
+      <w:r>
+        <w:rPr>
+          <w:rFonts w:eastAsia="Noto Serif CJK SC" w:cs="Noto Sans Devanagari"/>
+          <w:color w:val="auto"/>
+          <w:kern w:val="2"/>
+          <w:sz w:val="24"/>
+          <w:szCs w:val="24"/>
+          <w:lang w:val="en-GB" w:eastAsia="zh-CN" w:bidi="hi-IN"/>
+        </w:rPr>
+        <w:t xml:space="preserve"> si una letra se puede </w:t>
+      </w:r>
+      <w:r>
+        <w:rPr>
+          <w:rFonts w:eastAsia="Noto Serif CJK SC" w:cs="Noto Sans Devanagari"/>
+          <w:color w:val="auto"/>
+          <w:kern w:val="2"/>
+          <w:sz w:val="24"/>
+          <w:szCs w:val="24"/>
+          <w:lang w:val="en-GB" w:eastAsia="zh-CN" w:bidi="hi-IN"/>
+        </w:rPr>
+        <w:t>volver a reutilizar para una trasposición se aplique una trasposición</w:t>
+      </w:r>
+    </w:p>
+    <w:p>
+      <w:pPr>
+        <w:pStyle w:val="Normal"/>
+        <w:bidi w:val="0"/>
         <w:jc w:val="center"/>
         <w:rPr>
           <w:rFonts w:ascii="Times New Roman" w:hAnsi="Times New Roman"/>
@@ -13,11 +425,21 @@
         </w:rPr>
       </w:pPr>
       <w:r>
-        <w:rPr>
-          <w:rFonts w:ascii="Times New Roman" w:hAnsi="Times New Roman"/>
-          <w:color w:val="CCCCCC"/>
+        <w:rPr/>
+      </w:r>
+    </w:p>
+    <w:p>
+      <w:pPr>
+        <w:pStyle w:val="Normal"/>
+        <w:bidi w:val="0"/>
+        <w:jc w:val="center"/>
+        <w:rPr>
+          <w:rFonts w:ascii="Times New Roman" w:hAnsi="Times New Roman"/>
           <w:shd w:fill="1F1F1F" w:val="clear"/>
         </w:rPr>
+      </w:pPr>
+      <w:r>
+        <w:rPr/>
         <w:drawing>
           <wp:inline distT="0" distB="0" distL="0" distR="0">
             <wp:extent cx="6120130" cy="2907030"/>
@@ -278,12 +700,7 @@
         </w:rPr>
       </w:pPr>
       <w:r>
-        <w:rPr>
-          <w:rFonts w:ascii="Times New Roman" w:hAnsi="Times New Roman"/>
-          <w:b w:val="false"/>
-          <w:bCs w:val="false"/>
-          <w:lang w:val="es-ES"/>
-        </w:rPr>
+        <w:rPr/>
         <w:drawing>
           <wp:inline distT="0" distB="0" distL="0" distR="0">
             <wp:extent cx="4285615" cy="3304540"/>
@@ -330,13 +747,14 @@
         <w:jc w:val="center"/>
         <w:rPr>
           <w:b w:val="false"/>
-          <w:bCs w:val="false"/>
-        </w:rPr>
-      </w:pPr>
-      <w:r>
-        <w:rPr>
-          <w:rFonts w:ascii="Times New Roman" w:hAnsi="Times New Roman"/>
-          <w:lang w:val="es-ES"/>
+          <w:b w:val="false"/>
+          <w:bCs w:val="false"/>
+        </w:rPr>
+      </w:pPr>
+      <w:r>
+        <w:rPr>
+          <w:b w:val="false"/>
+          <w:bCs w:val="false"/>
         </w:rPr>
       </w:r>
     </w:p>
@@ -421,22 +839,24 @@
         <w:jc w:val="both"/>
         <w:rPr>
           <w:b w:val="false"/>
-          <w:bCs w:val="false"/>
-        </w:rPr>
-      </w:pPr>
-      <w:r>
-        <w:rPr>
-          <w:rFonts w:ascii="Times New Roman" w:hAnsi="Times New Roman"/>
-          <w:lang w:val="es-ES"/>
-        </w:rPr>
-      </w:r>
-    </w:p>
-    <w:p>
-      <w:pPr>
-        <w:pStyle w:val="Normal"/>
-        <w:bidi w:val="0"/>
-        <w:jc w:val="both"/>
-        <w:rPr>
+          <w:b w:val="false"/>
+          <w:bCs w:val="false"/>
+        </w:rPr>
+      </w:pPr>
+      <w:r>
+        <w:rPr>
+          <w:b w:val="false"/>
+          <w:bCs w:val="false"/>
+        </w:rPr>
+      </w:r>
+    </w:p>
+    <w:p>
+      <w:pPr>
+        <w:pStyle w:val="Normal"/>
+        <w:bidi w:val="0"/>
+        <w:jc w:val="both"/>
+        <w:rPr>
+          <w:b w:val="false"/>
           <w:b w:val="false"/>
           <w:bCs w:val="false"/>
         </w:rPr>
@@ -532,7 +952,6 @@
     </w:rPrDefault>
     <w:pPrDefault>
       <w:pPr>
-        <w:widowControl/>
         <w:suppressAutoHyphens w:val="true"/>
       </w:pPr>
     </w:pPrDefault>
@@ -542,10 +961,11 @@
     <w:qFormat/>
     <w:pPr>
       <w:widowControl/>
-      <w:kinsoku w:val="true"/>
-      <w:overflowPunct w:val="true"/>
-      <w:autoSpaceDE w:val="true"/>
+      <w:suppressAutoHyphens w:val="true"/>
+      <w:overflowPunct w:val="false"/>
       <w:bidi w:val="0"/>
+      <w:spacing w:before="0" w:after="0"/>
+      <w:jc w:val="start"/>
     </w:pPr>
     <w:rPr>
       <w:rFonts w:ascii="Liberation Serif" w:hAnsi="Liberation Serif" w:eastAsia="Noto Serif CJK SC" w:cs="Noto Sans Devanagari"/>
@@ -559,7 +979,7 @@
   <w:style w:type="paragraph" w:styleId="Heading">
     <w:name w:val="Heading"/>
     <w:basedOn w:val="Normal"/>
-    <w:next w:val="BodyText"/>
+    <w:next w:val="TextBody"/>
     <w:qFormat/>
     <w:pPr>
       <w:keepNext w:val="true"/>
@@ -571,7 +991,7 @@
       <w:szCs w:val="28"/>
     </w:rPr>
   </w:style>
-  <w:style w:type="paragraph" w:styleId="BodyText">
+  <w:style w:type="paragraph" w:styleId="TextBody">
     <w:name w:val="Body Text"/>
     <w:basedOn w:val="Normal"/>
     <w:pPr>
@@ -581,7 +1001,7 @@
   </w:style>
   <w:style w:type="paragraph" w:styleId="List">
     <w:name w:val="List"/>
-    <w:basedOn w:val="BodyText"/>
+    <w:basedOn w:val="TextBody"/>
     <w:pPr/>
     <w:rPr>
       <w:rFonts w:cs="Noto Sans Devanagari"/>

</xml_diff>